<commit_message>
correct some minor spelling, grammer, and punctuation
</commit_message>
<xml_diff>
--- a/Signal processing Outline.docx
+++ b/Signal processing Outline.docx
@@ -849,7 +849,37 @@
           <w:szCs w:val="22"/>
           <w:shd w:val="clear" w:color="auto" w:fill="FFFFFF"/>
         </w:rPr>
-        <w:t xml:space="preserve"> </w:t>
+        <w:t xml:space="preserve"> notebook </w:t>
+      </w:r>
+      <w:r>
+        <w:rPr>
+          <w:rFonts w:eastAsia="Times New Roman" w:cs="Times New Roman"/>
+          <w:color w:val="000000"/>
+          <w:sz w:val="22"/>
+          <w:szCs w:val="22"/>
+          <w:shd w:val="clear" w:color="auto" w:fill="FFFFFF"/>
+        </w:rPr>
+        <w:t>downloads se</w:t>
+      </w:r>
+      <w:r>
+        <w:rPr>
+          <w:rFonts w:eastAsia="Times New Roman" w:cs="Times New Roman"/>
+          <w:color w:val="000000"/>
+          <w:sz w:val="22"/>
+          <w:szCs w:val="22"/>
+          <w:shd w:val="clear" w:color="auto" w:fill="FFFFFF"/>
+        </w:rPr>
+        <w:t>is</w:t>
+      </w:r>
+      <w:r>
+        <w:rPr>
+          <w:rFonts w:eastAsia="Times New Roman" w:cs="Times New Roman"/>
+          <w:color w:val="000000"/>
+          <w:sz w:val="22"/>
+          <w:szCs w:val="22"/>
+          <w:shd w:val="clear" w:color="auto" w:fill="FFFFFF"/>
+        </w:rPr>
+        <w:t xml:space="preserve">mometer data from an </w:t>
       </w:r>
       <w:proofErr w:type="gramStart"/>
       <w:r>
@@ -860,8 +890,9 @@
           <w:szCs w:val="22"/>
           <w:shd w:val="clear" w:color="auto" w:fill="FFFFFF"/>
         </w:rPr>
-        <w:t xml:space="preserve">notebook </w:t>
-      </w:r>
+        <w:t>internet</w:t>
+      </w:r>
+      <w:proofErr w:type="gramEnd"/>
       <w:r>
         <w:rPr>
           <w:rFonts w:eastAsia="Times New Roman" w:cs="Times New Roman"/>
@@ -870,40 +901,7 @@
           <w:szCs w:val="22"/>
           <w:shd w:val="clear" w:color="auto" w:fill="FFFFFF"/>
         </w:rPr>
-        <w:t xml:space="preserve"> downloads</w:t>
-      </w:r>
-      <w:proofErr w:type="gramEnd"/>
-      <w:r>
-        <w:rPr>
-          <w:rFonts w:eastAsia="Times New Roman" w:cs="Times New Roman"/>
-          <w:color w:val="000000"/>
-          <w:sz w:val="22"/>
-          <w:szCs w:val="22"/>
-          <w:shd w:val="clear" w:color="auto" w:fill="FFFFFF"/>
-        </w:rPr>
-        <w:t xml:space="preserve"> </w:t>
-      </w:r>
-      <w:proofErr w:type="spellStart"/>
-      <w:r>
-        <w:rPr>
-          <w:rFonts w:eastAsia="Times New Roman" w:cs="Times New Roman"/>
-          <w:color w:val="000000"/>
-          <w:sz w:val="22"/>
-          <w:szCs w:val="22"/>
-          <w:shd w:val="clear" w:color="auto" w:fill="FFFFFF"/>
-        </w:rPr>
-        <w:t>sesimometer</w:t>
-      </w:r>
-      <w:proofErr w:type="spellEnd"/>
-      <w:r>
-        <w:rPr>
-          <w:rFonts w:eastAsia="Times New Roman" w:cs="Times New Roman"/>
-          <w:color w:val="000000"/>
-          <w:sz w:val="22"/>
-          <w:szCs w:val="22"/>
-          <w:shd w:val="clear" w:color="auto" w:fill="FFFFFF"/>
-        </w:rPr>
-        <w:t xml:space="preserve"> data from an internet repository and applies a suite of high cut filters to remove noise.  We selected the best filter.</w:t>
+        <w:t xml:space="preserve"> repository and applies a suite of high cut filters to remove noise.  We selected the best filter.</w:t>
       </w:r>
     </w:p>
     <w:p>
@@ -1159,7 +1157,16 @@
           <w:sz w:val="22"/>
           <w:szCs w:val="22"/>
         </w:rPr>
-        <w:t xml:space="preserve">   </w:t>
+        <w:t xml:space="preserve">   I</w:t>
+      </w:r>
+      <w:r>
+        <w:rPr>
+          <w:rFonts w:cs="Menlo Regular"/>
+          <w:color w:val="000000"/>
+          <w:sz w:val="22"/>
+          <w:szCs w:val="22"/>
+        </w:rPr>
+        <w:t xml:space="preserve">t would be good to get a good </w:t>
       </w:r>
       <w:proofErr w:type="gramStart"/>
       <w:r>
@@ -1169,7 +1176,7 @@
           <w:sz w:val="22"/>
           <w:szCs w:val="22"/>
         </w:rPr>
-        <w:t>it</w:t>
+        <w:t>video explaining</w:t>
       </w:r>
       <w:proofErr w:type="gramEnd"/>
       <w:r>
@@ -1179,7 +1186,7 @@
           <w:sz w:val="22"/>
           <w:szCs w:val="22"/>
         </w:rPr>
-        <w:t xml:space="preserve"> would be good to get a good video explaining convolution </w:t>
+        <w:t xml:space="preserve"> convolution </w:t>
       </w:r>
     </w:p>
     <w:p>
@@ -1350,29 +1357,25 @@
           <w:sz w:val="22"/>
           <w:szCs w:val="22"/>
         </w:rPr>
-        <w:t xml:space="preserve">cosine waves.  We started this topic watching khan academy video on the </w:t>
-      </w:r>
-      <w:proofErr w:type="spellStart"/>
-      <w:proofErr w:type="gramStart"/>
-      <w:r>
-        <w:rPr>
-          <w:rFonts w:cs="Menlo Regular"/>
-          <w:color w:val="000000"/>
-          <w:sz w:val="22"/>
-          <w:szCs w:val="22"/>
-        </w:rPr>
-        <w:t>fourier</w:t>
-      </w:r>
-      <w:proofErr w:type="spellEnd"/>
-      <w:proofErr w:type="gramEnd"/>
-      <w:r>
-        <w:rPr>
-          <w:rFonts w:cs="Menlo Regular"/>
-          <w:color w:val="000000"/>
-          <w:sz w:val="22"/>
-          <w:szCs w:val="22"/>
-        </w:rPr>
-        <w:t xml:space="preserve"> series:</w:t>
+        <w:t xml:space="preserve">cosine waves.  </w:t>
+      </w:r>
+      <w:r>
+        <w:rPr>
+          <w:rFonts w:cs="Menlo Regular"/>
+          <w:color w:val="000000"/>
+          <w:sz w:val="22"/>
+          <w:szCs w:val="22"/>
+        </w:rPr>
+        <w:t>We started this topic watching Khan academy video on the F</w:t>
+      </w:r>
+      <w:r>
+        <w:rPr>
+          <w:rFonts w:cs="Menlo Regular"/>
+          <w:color w:val="000000"/>
+          <w:sz w:val="22"/>
+          <w:szCs w:val="22"/>
+        </w:rPr>
+        <w:t>ourier series:</w:t>
       </w:r>
     </w:p>
     <w:p>
@@ -1525,39 +1528,35 @@
           <w:sz w:val="22"/>
           <w:szCs w:val="22"/>
         </w:rPr>
-        <w:t xml:space="preserve"> created plots like in the Khan academy video and also plotted the coefficients of </w:t>
-      </w:r>
-      <w:proofErr w:type="gramStart"/>
-      <w:r>
-        <w:rPr>
-          <w:rFonts w:cs="Menlo Regular"/>
-          <w:color w:val="000000"/>
-          <w:sz w:val="22"/>
-          <w:szCs w:val="22"/>
-        </w:rPr>
-        <w:t>the  Fourier</w:t>
-      </w:r>
-      <w:proofErr w:type="gramEnd"/>
-      <w:r>
-        <w:rPr>
-          <w:rFonts w:cs="Menlo Regular"/>
-          <w:color w:val="000000"/>
-          <w:sz w:val="22"/>
-          <w:szCs w:val="22"/>
-        </w:rPr>
-        <w:t xml:space="preserve"> series.  Plots of the </w:t>
-      </w:r>
-      <w:proofErr w:type="spellStart"/>
-      <w:r>
-        <w:rPr>
-          <w:rFonts w:cs="Menlo Regular"/>
-          <w:color w:val="000000"/>
-          <w:sz w:val="22"/>
-          <w:szCs w:val="22"/>
-        </w:rPr>
-        <w:t>Fouries</w:t>
-      </w:r>
-      <w:proofErr w:type="spellEnd"/>
+        <w:t xml:space="preserve"> created plots like in the Khan academy video and also p</w:t>
+      </w:r>
+      <w:r>
+        <w:rPr>
+          <w:rFonts w:cs="Menlo Regular"/>
+          <w:color w:val="000000"/>
+          <w:sz w:val="22"/>
+          <w:szCs w:val="22"/>
+        </w:rPr>
+        <w:t xml:space="preserve">lotted the coefficients of the </w:t>
+      </w:r>
+      <w:r>
+        <w:rPr>
+          <w:rFonts w:cs="Menlo Regular"/>
+          <w:color w:val="000000"/>
+          <w:sz w:val="22"/>
+          <w:szCs w:val="22"/>
+        </w:rPr>
+        <w:t>Fourier</w:t>
+      </w:r>
+      <w:r>
+        <w:rPr>
+          <w:rFonts w:cs="Menlo Regular"/>
+          <w:color w:val="000000"/>
+          <w:sz w:val="22"/>
+          <w:szCs w:val="22"/>
+        </w:rPr>
+        <w:t xml:space="preserve"> series.  Plots of the Fourier</w:t>
+      </w:r>
       <w:r>
         <w:rPr>
           <w:rFonts w:cs="Menlo Regular"/>
@@ -1839,7 +1838,90 @@
           <w:sz w:val="22"/>
           <w:szCs w:val="22"/>
         </w:rPr>
-        <w:t xml:space="preserve">I provided a hand </w:t>
+        <w:t>I provid</w:t>
+      </w:r>
+      <w:r>
+        <w:rPr>
+          <w:rFonts w:cs="Menlo Regular"/>
+          <w:color w:val="000000"/>
+          <w:sz w:val="22"/>
+          <w:szCs w:val="22"/>
+        </w:rPr>
+        <w:t>ed a hand written</w:t>
+      </w:r>
+      <w:r>
+        <w:rPr>
+          <w:rFonts w:cs="Menlo Regular"/>
+          <w:color w:val="000000"/>
+          <w:sz w:val="22"/>
+          <w:szCs w:val="22"/>
+        </w:rPr>
+        <w:t xml:space="preserve"> page</w:t>
+      </w:r>
+      <w:proofErr w:type="gramStart"/>
+      <w:r>
+        <w:rPr>
+          <w:rFonts w:cs="Menlo Regular"/>
+          <w:color w:val="000000"/>
+          <w:sz w:val="22"/>
+          <w:szCs w:val="22"/>
+        </w:rPr>
+        <w:t>;</w:t>
+      </w:r>
+      <w:proofErr w:type="gramEnd"/>
+      <w:r>
+        <w:rPr>
+          <w:rFonts w:cs="Menlo Regular"/>
+          <w:color w:val="000000"/>
+          <w:sz w:val="22"/>
+          <w:szCs w:val="22"/>
+        </w:rPr>
+        <w:t xml:space="preserve"> </w:t>
+      </w:r>
+      <w:r>
+        <w:rPr>
+          <w:rFonts w:cs="Menlo Regular"/>
+          <w:color w:val="000000"/>
+          <w:sz w:val="22"/>
+          <w:szCs w:val="22"/>
+        </w:rPr>
+        <w:t>connect_series_discrete.pdf</w:t>
+      </w:r>
+      <w:r>
+        <w:rPr>
+          <w:rFonts w:cs="Menlo Regular"/>
+          <w:color w:val="000000"/>
+          <w:sz w:val="22"/>
+          <w:szCs w:val="22"/>
+        </w:rPr>
+        <w:t>.  This con</w:t>
+      </w:r>
+      <w:r>
+        <w:rPr>
+          <w:rFonts w:cs="Menlo Regular"/>
+          <w:color w:val="000000"/>
+          <w:sz w:val="22"/>
+          <w:szCs w:val="22"/>
+        </w:rPr>
+        <w:t>nects notation in Khan Academy F</w:t>
+      </w:r>
+      <w:r>
+        <w:rPr>
+          <w:rFonts w:cs="Menlo Regular"/>
+          <w:color w:val="000000"/>
+          <w:sz w:val="22"/>
+          <w:szCs w:val="22"/>
+        </w:rPr>
+        <w:t>ouri</w:t>
+      </w:r>
+      <w:r>
+        <w:rPr>
+          <w:rFonts w:cs="Menlo Regular"/>
+          <w:color w:val="000000"/>
+          <w:sz w:val="22"/>
+          <w:szCs w:val="22"/>
+        </w:rPr>
+        <w:t xml:space="preserve">er series with the </w:t>
       </w:r>
       <w:proofErr w:type="spellStart"/>
       <w:r>
@@ -1849,7 +1931,7 @@
           <w:sz w:val="22"/>
           <w:szCs w:val="22"/>
         </w:rPr>
-        <w:t>writtend</w:t>
+        <w:t>youtube</w:t>
       </w:r>
       <w:proofErr w:type="spellEnd"/>
       <w:r>
@@ -1859,46 +1941,82 @@
           <w:sz w:val="22"/>
           <w:szCs w:val="22"/>
         </w:rPr>
-        <w:t xml:space="preserve"> page</w:t>
-      </w:r>
-      <w:proofErr w:type="gramStart"/>
-      <w:r>
-        <w:rPr>
-          <w:rFonts w:cs="Menlo Regular"/>
-          <w:color w:val="000000"/>
-          <w:sz w:val="22"/>
-          <w:szCs w:val="22"/>
-        </w:rPr>
-        <w:t>;</w:t>
-      </w:r>
-      <w:proofErr w:type="gramEnd"/>
-      <w:r>
-        <w:rPr>
-          <w:rFonts w:cs="Menlo Regular"/>
-          <w:color w:val="000000"/>
-          <w:sz w:val="22"/>
-          <w:szCs w:val="22"/>
-        </w:rPr>
-        <w:t xml:space="preserve"> </w:t>
-      </w:r>
-      <w:r>
-        <w:rPr>
-          <w:rFonts w:cs="Menlo Regular"/>
-          <w:color w:val="000000"/>
-          <w:sz w:val="22"/>
-          <w:szCs w:val="22"/>
-        </w:rPr>
-        <w:t>connect_series_discrete.pdf</w:t>
-      </w:r>
-      <w:r>
-        <w:rPr>
-          <w:rFonts w:cs="Menlo Regular"/>
-          <w:color w:val="000000"/>
-          <w:sz w:val="22"/>
-          <w:szCs w:val="22"/>
-        </w:rPr>
-        <w:t xml:space="preserve">.  This connects notation in Khan Academy </w:t>
-      </w:r>
+        <w:t xml:space="preserve"> Four</w:t>
+      </w:r>
+      <w:r>
+        <w:rPr>
+          <w:rFonts w:cs="Menlo Regular"/>
+          <w:color w:val="000000"/>
+          <w:sz w:val="22"/>
+          <w:szCs w:val="22"/>
+        </w:rPr>
+        <w:t>ier transform notation.</w:t>
+      </w:r>
+    </w:p>
+    <w:p>
+      <w:pPr>
+        <w:widowControl w:val="0"/>
+        <w:tabs>
+          <w:tab w:val="left" w:pos="560"/>
+          <w:tab w:val="left" w:pos="1120"/>
+          <w:tab w:val="left" w:pos="1680"/>
+          <w:tab w:val="left" w:pos="2240"/>
+          <w:tab w:val="left" w:pos="2800"/>
+          <w:tab w:val="left" w:pos="3360"/>
+          <w:tab w:val="left" w:pos="3920"/>
+          <w:tab w:val="left" w:pos="4480"/>
+          <w:tab w:val="left" w:pos="5040"/>
+          <w:tab w:val="left" w:pos="5600"/>
+          <w:tab w:val="left" w:pos="6160"/>
+          <w:tab w:val="left" w:pos="6720"/>
+        </w:tabs>
+        <w:autoSpaceDE w:val="0"/>
+        <w:autoSpaceDN w:val="0"/>
+        <w:adjustRightInd w:val="0"/>
+        <w:rPr>
+          <w:rFonts w:cs="Menlo Regular"/>
+          <w:color w:val="000000"/>
+          <w:sz w:val="22"/>
+          <w:szCs w:val="22"/>
+        </w:rPr>
+      </w:pPr>
+      <w:r>
+        <w:rPr>
+          <w:rFonts w:cs="Menlo Regular"/>
+          <w:color w:val="000000"/>
+          <w:sz w:val="22"/>
+          <w:szCs w:val="22"/>
+        </w:rPr>
+        <w:tab/>
+      </w:r>
+    </w:p>
+    <w:p>
+      <w:pPr>
+        <w:widowControl w:val="0"/>
+        <w:tabs>
+          <w:tab w:val="left" w:pos="560"/>
+          <w:tab w:val="left" w:pos="1120"/>
+          <w:tab w:val="left" w:pos="1680"/>
+          <w:tab w:val="left" w:pos="2240"/>
+          <w:tab w:val="left" w:pos="2800"/>
+          <w:tab w:val="left" w:pos="3360"/>
+          <w:tab w:val="left" w:pos="3920"/>
+          <w:tab w:val="left" w:pos="4480"/>
+          <w:tab w:val="left" w:pos="5040"/>
+          <w:tab w:val="left" w:pos="5600"/>
+          <w:tab w:val="left" w:pos="6160"/>
+          <w:tab w:val="left" w:pos="6720"/>
+        </w:tabs>
+        <w:autoSpaceDE w:val="0"/>
+        <w:autoSpaceDN w:val="0"/>
+        <w:adjustRightInd w:val="0"/>
+        <w:rPr>
+          <w:rFonts w:cs="Menlo Regular"/>
+          <w:color w:val="000000"/>
+          <w:sz w:val="22"/>
+          <w:szCs w:val="22"/>
+        </w:rPr>
+      </w:pPr>
       <w:proofErr w:type="spellStart"/>
       <w:proofErr w:type="gramStart"/>
       <w:r>
@@ -1908,9 +2026,208 @@
           <w:sz w:val="22"/>
           <w:szCs w:val="22"/>
         </w:rPr>
-        <w:t>fourier</w:t>
+        <w:t>dft</w:t>
+      </w:r>
+      <w:proofErr w:type="gramEnd"/>
+      <w:r>
+        <w:rPr>
+          <w:rFonts w:cs="Menlo Regular"/>
+          <w:color w:val="000000"/>
+          <w:sz w:val="22"/>
+          <w:szCs w:val="22"/>
+        </w:rPr>
+        <w:t>_exercise.ipynb</w:t>
       </w:r>
       <w:proofErr w:type="spellEnd"/>
+      <w:r>
+        <w:rPr>
+          <w:rFonts w:cs="Menlo Regular"/>
+          <w:color w:val="000000"/>
+          <w:sz w:val="22"/>
+          <w:szCs w:val="22"/>
+        </w:rPr>
+        <w:t xml:space="preserve"> computes the discrete Fourier transform of the same seismometer data used in </w:t>
+      </w:r>
+      <w:r>
+        <w:rPr>
+          <w:rFonts w:eastAsia="Times New Roman" w:cs="Times New Roman"/>
+          <w:color w:val="000000"/>
+          <w:sz w:val="22"/>
+          <w:szCs w:val="22"/>
+          <w:shd w:val="clear" w:color="auto" w:fill="FFFFFF"/>
+        </w:rPr>
+        <w:t>f</w:t>
+      </w:r>
+      <w:r>
+        <w:rPr>
+          <w:rFonts w:eastAsia="Times New Roman" w:cs="Times New Roman"/>
+          <w:color w:val="000000"/>
+          <w:sz w:val="22"/>
+          <w:szCs w:val="22"/>
+          <w:shd w:val="clear" w:color="auto" w:fill="FFFFFF"/>
+        </w:rPr>
+        <w:t>ilter_exercise5.ipynb</w:t>
+      </w:r>
+      <w:r>
+        <w:rPr>
+          <w:rFonts w:eastAsia="Times New Roman" w:cs="Times New Roman"/>
+          <w:color w:val="000000"/>
+          <w:sz w:val="22"/>
+          <w:szCs w:val="22"/>
+          <w:shd w:val="clear" w:color="auto" w:fill="FFFFFF"/>
+        </w:rPr>
+        <w:t xml:space="preserve"> in the </w:t>
+      </w:r>
+      <w:r>
+        <w:rPr>
+          <w:rFonts w:eastAsia="Times New Roman" w:cs="Times New Roman"/>
+          <w:color w:val="000000"/>
+          <w:sz w:val="22"/>
+          <w:szCs w:val="22"/>
+          <w:shd w:val="clear" w:color="auto" w:fill="FFFFFF"/>
+        </w:rPr>
+        <w:t xml:space="preserve">section </w:t>
+      </w:r>
+      <w:r>
+        <w:rPr>
+          <w:rFonts w:cs="Menlo Regular"/>
+          <w:color w:val="000000"/>
+          <w:sz w:val="22"/>
+          <w:szCs w:val="22"/>
+        </w:rPr>
+        <w:t>02_convolve</w:t>
+      </w:r>
+      <w:r>
+        <w:rPr>
+          <w:rFonts w:cs="Menlo Regular"/>
+          <w:color w:val="000000"/>
+          <w:sz w:val="22"/>
+          <w:szCs w:val="22"/>
+        </w:rPr>
+        <w:t xml:space="preserve">.  The data </w:t>
+      </w:r>
+      <w:r>
+        <w:rPr>
+          <w:rFonts w:cs="Menlo Regular"/>
+          <w:color w:val="000000"/>
+          <w:sz w:val="22"/>
+          <w:szCs w:val="22"/>
+        </w:rPr>
+        <w:t>before and during the landslide event were</w:t>
+      </w:r>
+      <w:r>
+        <w:rPr>
+          <w:rFonts w:cs="Menlo Regular"/>
+          <w:color w:val="000000"/>
+          <w:sz w:val="22"/>
+          <w:szCs w:val="22"/>
+        </w:rPr>
+        <w:t xml:space="preserve"> Fourier</w:t>
+      </w:r>
+      <w:r>
+        <w:rPr>
+          <w:rFonts w:cs="Menlo Regular"/>
+          <w:color w:val="000000"/>
+          <w:sz w:val="22"/>
+          <w:szCs w:val="22"/>
+        </w:rPr>
+        <w:t xml:space="preserve"> transformed and plotted.  Comparing these plots I selected a frequency range that looked like signal and zeroed frequencies outside this range.  I used a transition zone between this “keep” and “reject” zones at both high and low frequencies.</w:t>
+      </w:r>
+    </w:p>
+    <w:p>
+      <w:pPr>
+        <w:widowControl w:val="0"/>
+        <w:tabs>
+          <w:tab w:val="left" w:pos="560"/>
+          <w:tab w:val="left" w:pos="1120"/>
+          <w:tab w:val="left" w:pos="1680"/>
+          <w:tab w:val="left" w:pos="2240"/>
+          <w:tab w:val="left" w:pos="2800"/>
+          <w:tab w:val="left" w:pos="3360"/>
+          <w:tab w:val="left" w:pos="3920"/>
+          <w:tab w:val="left" w:pos="4480"/>
+          <w:tab w:val="left" w:pos="5040"/>
+          <w:tab w:val="left" w:pos="5600"/>
+          <w:tab w:val="left" w:pos="6160"/>
+          <w:tab w:val="left" w:pos="6720"/>
+        </w:tabs>
+        <w:autoSpaceDE w:val="0"/>
+        <w:autoSpaceDN w:val="0"/>
+        <w:adjustRightInd w:val="0"/>
+        <w:rPr>
+          <w:rFonts w:cs="Menlo Regular"/>
+          <w:color w:val="000000"/>
+          <w:sz w:val="22"/>
+          <w:szCs w:val="22"/>
+        </w:rPr>
+      </w:pPr>
+    </w:p>
+    <w:p>
+      <w:pPr>
+        <w:widowControl w:val="0"/>
+        <w:tabs>
+          <w:tab w:val="left" w:pos="560"/>
+          <w:tab w:val="left" w:pos="1120"/>
+          <w:tab w:val="left" w:pos="1680"/>
+          <w:tab w:val="left" w:pos="2240"/>
+          <w:tab w:val="left" w:pos="2800"/>
+          <w:tab w:val="left" w:pos="3360"/>
+          <w:tab w:val="left" w:pos="3920"/>
+          <w:tab w:val="left" w:pos="4480"/>
+          <w:tab w:val="left" w:pos="5040"/>
+          <w:tab w:val="left" w:pos="5600"/>
+          <w:tab w:val="left" w:pos="6160"/>
+          <w:tab w:val="left" w:pos="6720"/>
+        </w:tabs>
+        <w:autoSpaceDE w:val="0"/>
+        <w:autoSpaceDN w:val="0"/>
+        <w:adjustRightInd w:val="0"/>
+        <w:rPr>
+          <w:rFonts w:cs="Menlo Regular"/>
+          <w:color w:val="000000"/>
+          <w:sz w:val="22"/>
+          <w:szCs w:val="22"/>
+        </w:rPr>
+      </w:pPr>
+      <w:r>
+        <w:rPr>
+          <w:rFonts w:cs="Menlo Regular"/>
+          <w:color w:val="000000"/>
+          <w:sz w:val="22"/>
+          <w:szCs w:val="22"/>
+        </w:rPr>
+        <w:t xml:space="preserve">The notebook </w:t>
+      </w:r>
+      <w:proofErr w:type="spellStart"/>
+      <w:r>
+        <w:rPr>
+          <w:rFonts w:cs="Menlo Regular"/>
+          <w:color w:val="000000"/>
+          <w:sz w:val="22"/>
+          <w:szCs w:val="22"/>
+        </w:rPr>
+        <w:t>properties_of_dft.ipynb</w:t>
+      </w:r>
+      <w:proofErr w:type="spellEnd"/>
+      <w:r>
+        <w:rPr>
+          <w:rFonts w:cs="Menlo Regular"/>
+          <w:color w:val="000000"/>
+          <w:sz w:val="22"/>
+          <w:szCs w:val="22"/>
+        </w:rPr>
+        <w:t xml:space="preserve"> listed several properties of the Fourier transform.  </w:t>
+      </w:r>
+      <w:proofErr w:type="gramStart"/>
+      <w:r>
+        <w:rPr>
+          <w:rFonts w:cs="Menlo Regular"/>
+          <w:color w:val="000000"/>
+          <w:sz w:val="22"/>
+          <w:szCs w:val="22"/>
+        </w:rPr>
+        <w:t>This</w:t>
+      </w:r>
       <w:proofErr w:type="gramEnd"/>
       <w:r>
         <w:rPr>
@@ -1919,7 +2236,113 @@
           <w:sz w:val="22"/>
           <w:szCs w:val="22"/>
         </w:rPr>
-        <w:t xml:space="preserve"> series with the </w:t>
+        <w:t xml:space="preserve"> is </w:t>
+      </w:r>
+      <w:proofErr w:type="gramStart"/>
+      <w:r>
+        <w:rPr>
+          <w:rFonts w:cs="Menlo Regular"/>
+          <w:color w:val="000000"/>
+          <w:sz w:val="22"/>
+          <w:szCs w:val="22"/>
+        </w:rPr>
+        <w:t>just the first few</w:t>
+      </w:r>
+      <w:r>
+        <w:rPr>
+          <w:rFonts w:cs="Menlo Regular"/>
+          <w:color w:val="000000"/>
+          <w:sz w:val="22"/>
+          <w:szCs w:val="22"/>
+        </w:rPr>
+        <w:t xml:space="preserve"> properties</w:t>
+      </w:r>
+      <w:proofErr w:type="gramEnd"/>
+      <w:r>
+        <w:rPr>
+          <w:rFonts w:cs="Menlo Regular"/>
+          <w:color w:val="000000"/>
+          <w:sz w:val="22"/>
+          <w:szCs w:val="22"/>
+        </w:rPr>
+        <w:t>.  The final propert</w:t>
+      </w:r>
+      <w:r>
+        <w:rPr>
+          <w:rFonts w:cs="Menlo Regular"/>
+          <w:color w:val="000000"/>
+          <w:sz w:val="22"/>
+          <w:szCs w:val="22"/>
+        </w:rPr>
+        <w:t>y is “convolution in the frequency domain is the same as multiplication in the Fourier domain</w:t>
+      </w:r>
+      <w:r>
+        <w:rPr>
+          <w:rFonts w:cs="Menlo Regular"/>
+          <w:color w:val="000000"/>
+          <w:sz w:val="22"/>
+          <w:szCs w:val="22"/>
+        </w:rPr>
+        <w:t>”</w:t>
+      </w:r>
+      <w:r>
+        <w:rPr>
+          <w:rFonts w:cs="Menlo Regular"/>
+          <w:color w:val="000000"/>
+          <w:sz w:val="22"/>
+          <w:szCs w:val="22"/>
+        </w:rPr>
+        <w:t xml:space="preserve">.  This is the property that ties the convolutional filtering in </w:t>
+      </w:r>
+      <w:r>
+        <w:rPr>
+          <w:rFonts w:eastAsia="Times New Roman" w:cs="Times New Roman"/>
+          <w:color w:val="000000"/>
+          <w:sz w:val="22"/>
+          <w:szCs w:val="22"/>
+          <w:shd w:val="clear" w:color="auto" w:fill="FFFFFF"/>
+        </w:rPr>
+        <w:t>f</w:t>
+      </w:r>
+      <w:r>
+        <w:rPr>
+          <w:rFonts w:eastAsia="Times New Roman" w:cs="Times New Roman"/>
+          <w:color w:val="000000"/>
+          <w:sz w:val="22"/>
+          <w:szCs w:val="22"/>
+          <w:shd w:val="clear" w:color="auto" w:fill="FFFFFF"/>
+        </w:rPr>
+        <w:t>ilter_exercise5.ipynb</w:t>
+      </w:r>
+      <w:r>
+        <w:rPr>
+          <w:rFonts w:eastAsia="Times New Roman" w:cs="Times New Roman"/>
+          <w:color w:val="000000"/>
+          <w:sz w:val="22"/>
+          <w:szCs w:val="22"/>
+          <w:shd w:val="clear" w:color="auto" w:fill="FFFFFF"/>
+        </w:rPr>
+        <w:t xml:space="preserve"> with frequency domain mul</w:t>
+      </w:r>
+      <w:r>
+        <w:rPr>
+          <w:rFonts w:eastAsia="Times New Roman" w:cs="Times New Roman"/>
+          <w:color w:val="000000"/>
+          <w:sz w:val="22"/>
+          <w:szCs w:val="22"/>
+          <w:shd w:val="clear" w:color="auto" w:fill="FFFFFF"/>
+        </w:rPr>
+        <w:t>t</w:t>
+      </w:r>
+      <w:r>
+        <w:rPr>
+          <w:rFonts w:eastAsia="Times New Roman" w:cs="Times New Roman"/>
+          <w:color w:val="000000"/>
+          <w:sz w:val="22"/>
+          <w:szCs w:val="22"/>
+          <w:shd w:val="clear" w:color="auto" w:fill="FFFFFF"/>
+        </w:rPr>
+        <w:t xml:space="preserve">iplications in </w:t>
       </w:r>
       <w:proofErr w:type="spellStart"/>
       <w:r>
@@ -1929,464 +2352,7 @@
           <w:sz w:val="22"/>
           <w:szCs w:val="22"/>
         </w:rPr>
-        <w:t>youtube</w:t>
-      </w:r>
-      <w:proofErr w:type="spellEnd"/>
-      <w:r>
-        <w:rPr>
-          <w:rFonts w:cs="Menlo Regular"/>
-          <w:color w:val="000000"/>
-          <w:sz w:val="22"/>
-          <w:szCs w:val="22"/>
-        </w:rPr>
-        <w:t xml:space="preserve"> </w:t>
-      </w:r>
-      <w:proofErr w:type="spellStart"/>
-      <w:r>
-        <w:rPr>
-          <w:rFonts w:cs="Menlo Regular"/>
-          <w:color w:val="000000"/>
-          <w:sz w:val="22"/>
-          <w:szCs w:val="22"/>
-        </w:rPr>
-        <w:t>foureier</w:t>
-      </w:r>
-      <w:proofErr w:type="spellEnd"/>
-      <w:r>
-        <w:rPr>
-          <w:rFonts w:cs="Menlo Regular"/>
-          <w:color w:val="000000"/>
-          <w:sz w:val="22"/>
-          <w:szCs w:val="22"/>
-        </w:rPr>
-        <w:t xml:space="preserve"> transform notation.</w:t>
-      </w:r>
-    </w:p>
-    <w:p>
-      <w:pPr>
-        <w:widowControl w:val="0"/>
-        <w:tabs>
-          <w:tab w:val="left" w:pos="560"/>
-          <w:tab w:val="left" w:pos="1120"/>
-          <w:tab w:val="left" w:pos="1680"/>
-          <w:tab w:val="left" w:pos="2240"/>
-          <w:tab w:val="left" w:pos="2800"/>
-          <w:tab w:val="left" w:pos="3360"/>
-          <w:tab w:val="left" w:pos="3920"/>
-          <w:tab w:val="left" w:pos="4480"/>
-          <w:tab w:val="left" w:pos="5040"/>
-          <w:tab w:val="left" w:pos="5600"/>
-          <w:tab w:val="left" w:pos="6160"/>
-          <w:tab w:val="left" w:pos="6720"/>
-        </w:tabs>
-        <w:autoSpaceDE w:val="0"/>
-        <w:autoSpaceDN w:val="0"/>
-        <w:adjustRightInd w:val="0"/>
-        <w:rPr>
-          <w:rFonts w:cs="Menlo Regular"/>
-          <w:color w:val="000000"/>
-          <w:sz w:val="22"/>
-          <w:szCs w:val="22"/>
-        </w:rPr>
-      </w:pPr>
-      <w:r>
-        <w:rPr>
-          <w:rFonts w:cs="Menlo Regular"/>
-          <w:color w:val="000000"/>
-          <w:sz w:val="22"/>
-          <w:szCs w:val="22"/>
-        </w:rPr>
-        <w:tab/>
-      </w:r>
-    </w:p>
-    <w:p>
-      <w:pPr>
-        <w:widowControl w:val="0"/>
-        <w:tabs>
-          <w:tab w:val="left" w:pos="560"/>
-          <w:tab w:val="left" w:pos="1120"/>
-          <w:tab w:val="left" w:pos="1680"/>
-          <w:tab w:val="left" w:pos="2240"/>
-          <w:tab w:val="left" w:pos="2800"/>
-          <w:tab w:val="left" w:pos="3360"/>
-          <w:tab w:val="left" w:pos="3920"/>
-          <w:tab w:val="left" w:pos="4480"/>
-          <w:tab w:val="left" w:pos="5040"/>
-          <w:tab w:val="left" w:pos="5600"/>
-          <w:tab w:val="left" w:pos="6160"/>
-          <w:tab w:val="left" w:pos="6720"/>
-        </w:tabs>
-        <w:autoSpaceDE w:val="0"/>
-        <w:autoSpaceDN w:val="0"/>
-        <w:adjustRightInd w:val="0"/>
-        <w:rPr>
-          <w:rFonts w:cs="Menlo Regular"/>
-          <w:color w:val="000000"/>
-          <w:sz w:val="22"/>
-          <w:szCs w:val="22"/>
-        </w:rPr>
-      </w:pPr>
-      <w:proofErr w:type="spellStart"/>
-      <w:proofErr w:type="gramStart"/>
-      <w:r>
-        <w:rPr>
-          <w:rFonts w:cs="Menlo Regular"/>
-          <w:color w:val="000000"/>
-          <w:sz w:val="22"/>
-          <w:szCs w:val="22"/>
-        </w:rPr>
-        <w:t>dft</w:t>
-      </w:r>
-      <w:proofErr w:type="gramEnd"/>
-      <w:r>
-        <w:rPr>
-          <w:rFonts w:cs="Menlo Regular"/>
-          <w:color w:val="000000"/>
-          <w:sz w:val="22"/>
-          <w:szCs w:val="22"/>
-        </w:rPr>
-        <w:t>_exercise.ipynb</w:t>
-      </w:r>
-      <w:proofErr w:type="spellEnd"/>
-      <w:r>
-        <w:rPr>
-          <w:rFonts w:cs="Menlo Regular"/>
-          <w:color w:val="000000"/>
-          <w:sz w:val="22"/>
-          <w:szCs w:val="22"/>
-        </w:rPr>
-        <w:t xml:space="preserve"> computes the discrete Fourier transform of the same seismometer data used in </w:t>
-      </w:r>
-      <w:r>
-        <w:rPr>
-          <w:rFonts w:eastAsia="Times New Roman" w:cs="Times New Roman"/>
-          <w:color w:val="000000"/>
-          <w:sz w:val="22"/>
-          <w:szCs w:val="22"/>
-          <w:shd w:val="clear" w:color="auto" w:fill="FFFFFF"/>
-        </w:rPr>
-        <w:t>f</w:t>
-      </w:r>
-      <w:r>
-        <w:rPr>
-          <w:rFonts w:eastAsia="Times New Roman" w:cs="Times New Roman"/>
-          <w:color w:val="000000"/>
-          <w:sz w:val="22"/>
-          <w:szCs w:val="22"/>
-          <w:shd w:val="clear" w:color="auto" w:fill="FFFFFF"/>
-        </w:rPr>
-        <w:t>ilter_exercise5.ipynb</w:t>
-      </w:r>
-      <w:r>
-        <w:rPr>
-          <w:rFonts w:eastAsia="Times New Roman" w:cs="Times New Roman"/>
-          <w:color w:val="000000"/>
-          <w:sz w:val="22"/>
-          <w:szCs w:val="22"/>
-          <w:shd w:val="clear" w:color="auto" w:fill="FFFFFF"/>
-        </w:rPr>
-        <w:t xml:space="preserve"> in the </w:t>
-      </w:r>
-      <w:r>
-        <w:rPr>
-          <w:rFonts w:eastAsia="Times New Roman" w:cs="Times New Roman"/>
-          <w:color w:val="000000"/>
-          <w:sz w:val="22"/>
-          <w:szCs w:val="22"/>
-          <w:shd w:val="clear" w:color="auto" w:fill="FFFFFF"/>
-        </w:rPr>
-        <w:t xml:space="preserve">section </w:t>
-      </w:r>
-      <w:r>
-        <w:rPr>
-          <w:rFonts w:cs="Menlo Regular"/>
-          <w:color w:val="000000"/>
-          <w:sz w:val="22"/>
-          <w:szCs w:val="22"/>
-        </w:rPr>
-        <w:t>02_convolve</w:t>
-      </w:r>
-      <w:r>
-        <w:rPr>
-          <w:rFonts w:cs="Menlo Regular"/>
-          <w:color w:val="000000"/>
-          <w:sz w:val="22"/>
-          <w:szCs w:val="22"/>
-        </w:rPr>
-        <w:t xml:space="preserve">.  The data </w:t>
-      </w:r>
-      <w:r>
-        <w:rPr>
-          <w:rFonts w:cs="Menlo Regular"/>
-          <w:color w:val="000000"/>
-          <w:sz w:val="22"/>
-          <w:szCs w:val="22"/>
-        </w:rPr>
-        <w:t>before and during the landslide event were</w:t>
-      </w:r>
-      <w:r>
-        <w:rPr>
-          <w:rFonts w:cs="Menlo Regular"/>
-          <w:color w:val="000000"/>
-          <w:sz w:val="22"/>
-          <w:szCs w:val="22"/>
-        </w:rPr>
-        <w:t xml:space="preserve"> Fourier</w:t>
-      </w:r>
-      <w:r>
-        <w:rPr>
-          <w:rFonts w:cs="Menlo Regular"/>
-          <w:color w:val="000000"/>
-          <w:sz w:val="22"/>
-          <w:szCs w:val="22"/>
-        </w:rPr>
-        <w:t xml:space="preserve"> transformed and plotted.  Comparing these plots I selected a frequency range that looked like signal and zeroed frequencies outside this range.  I used a transition zone between this “keep” and “reject” zones at both high and low frequencies.</w:t>
-      </w:r>
-    </w:p>
-    <w:p>
-      <w:pPr>
-        <w:widowControl w:val="0"/>
-        <w:tabs>
-          <w:tab w:val="left" w:pos="560"/>
-          <w:tab w:val="left" w:pos="1120"/>
-          <w:tab w:val="left" w:pos="1680"/>
-          <w:tab w:val="left" w:pos="2240"/>
-          <w:tab w:val="left" w:pos="2800"/>
-          <w:tab w:val="left" w:pos="3360"/>
-          <w:tab w:val="left" w:pos="3920"/>
-          <w:tab w:val="left" w:pos="4480"/>
-          <w:tab w:val="left" w:pos="5040"/>
-          <w:tab w:val="left" w:pos="5600"/>
-          <w:tab w:val="left" w:pos="6160"/>
-          <w:tab w:val="left" w:pos="6720"/>
-        </w:tabs>
-        <w:autoSpaceDE w:val="0"/>
-        <w:autoSpaceDN w:val="0"/>
-        <w:adjustRightInd w:val="0"/>
-        <w:rPr>
-          <w:rFonts w:cs="Menlo Regular"/>
-          <w:color w:val="000000"/>
-          <w:sz w:val="22"/>
-          <w:szCs w:val="22"/>
-        </w:rPr>
-      </w:pPr>
-    </w:p>
-    <w:p>
-      <w:pPr>
-        <w:widowControl w:val="0"/>
-        <w:tabs>
-          <w:tab w:val="left" w:pos="560"/>
-          <w:tab w:val="left" w:pos="1120"/>
-          <w:tab w:val="left" w:pos="1680"/>
-          <w:tab w:val="left" w:pos="2240"/>
-          <w:tab w:val="left" w:pos="2800"/>
-          <w:tab w:val="left" w:pos="3360"/>
-          <w:tab w:val="left" w:pos="3920"/>
-          <w:tab w:val="left" w:pos="4480"/>
-          <w:tab w:val="left" w:pos="5040"/>
-          <w:tab w:val="left" w:pos="5600"/>
-          <w:tab w:val="left" w:pos="6160"/>
-          <w:tab w:val="left" w:pos="6720"/>
-        </w:tabs>
-        <w:autoSpaceDE w:val="0"/>
-        <w:autoSpaceDN w:val="0"/>
-        <w:adjustRightInd w:val="0"/>
-        <w:rPr>
-          <w:rFonts w:cs="Menlo Regular"/>
-          <w:color w:val="000000"/>
-          <w:sz w:val="22"/>
-          <w:szCs w:val="22"/>
-        </w:rPr>
-      </w:pPr>
-      <w:r>
-        <w:rPr>
-          <w:rFonts w:cs="Menlo Regular"/>
-          <w:color w:val="000000"/>
-          <w:sz w:val="22"/>
-          <w:szCs w:val="22"/>
-        </w:rPr>
-        <w:t xml:space="preserve">The notebook </w:t>
-      </w:r>
-      <w:proofErr w:type="spellStart"/>
-      <w:r>
-        <w:rPr>
-          <w:rFonts w:cs="Menlo Regular"/>
-          <w:color w:val="000000"/>
-          <w:sz w:val="22"/>
-          <w:szCs w:val="22"/>
-        </w:rPr>
-        <w:t>properties_of_dft.ipynb</w:t>
-      </w:r>
-      <w:proofErr w:type="spellEnd"/>
-      <w:r>
-        <w:rPr>
-          <w:rFonts w:cs="Menlo Regular"/>
-          <w:color w:val="000000"/>
-          <w:sz w:val="22"/>
-          <w:szCs w:val="22"/>
-        </w:rPr>
-        <w:t xml:space="preserve"> listed several properties of the Fourier transform.  </w:t>
-      </w:r>
-      <w:proofErr w:type="gramStart"/>
-      <w:r>
-        <w:rPr>
-          <w:rFonts w:cs="Menlo Regular"/>
-          <w:color w:val="000000"/>
-          <w:sz w:val="22"/>
-          <w:szCs w:val="22"/>
-        </w:rPr>
-        <w:t>This</w:t>
-      </w:r>
-      <w:proofErr w:type="gramEnd"/>
-      <w:r>
-        <w:rPr>
-          <w:rFonts w:cs="Menlo Regular"/>
-          <w:color w:val="000000"/>
-          <w:sz w:val="22"/>
-          <w:szCs w:val="22"/>
-        </w:rPr>
-        <w:t xml:space="preserve"> is </w:t>
-      </w:r>
-      <w:proofErr w:type="gramStart"/>
-      <w:r>
-        <w:rPr>
-          <w:rFonts w:cs="Menlo Regular"/>
-          <w:color w:val="000000"/>
-          <w:sz w:val="22"/>
-          <w:szCs w:val="22"/>
-        </w:rPr>
-        <w:t>just the first few properties</w:t>
-      </w:r>
-      <w:proofErr w:type="gramEnd"/>
-      <w:r>
-        <w:rPr>
-          <w:rFonts w:cs="Menlo Regular"/>
-          <w:color w:val="000000"/>
-          <w:sz w:val="22"/>
-          <w:szCs w:val="22"/>
-        </w:rPr>
-        <w:t xml:space="preserve">.  The final </w:t>
-      </w:r>
-      <w:proofErr w:type="spellStart"/>
-      <w:r>
-        <w:rPr>
-          <w:rFonts w:cs="Menlo Regular"/>
-          <w:color w:val="000000"/>
-          <w:sz w:val="22"/>
-          <w:szCs w:val="22"/>
-        </w:rPr>
-        <w:t>propertiy</w:t>
-      </w:r>
-      <w:proofErr w:type="spellEnd"/>
-      <w:r>
-        <w:rPr>
-          <w:rFonts w:cs="Menlo Regular"/>
-          <w:color w:val="000000"/>
-          <w:sz w:val="22"/>
-          <w:szCs w:val="22"/>
-        </w:rPr>
-        <w:t xml:space="preserve"> is “convolution in the frequency domain is the same as multiplication in the Fourier domain.  This is the property that ties the convolutional filtering in </w:t>
-      </w:r>
-      <w:r>
-        <w:rPr>
-          <w:rFonts w:eastAsia="Times New Roman" w:cs="Times New Roman"/>
-          <w:color w:val="000000"/>
-          <w:sz w:val="22"/>
-          <w:szCs w:val="22"/>
-          <w:shd w:val="clear" w:color="auto" w:fill="FFFFFF"/>
-        </w:rPr>
-        <w:t>f</w:t>
-      </w:r>
-      <w:r>
-        <w:rPr>
-          <w:rFonts w:eastAsia="Times New Roman" w:cs="Times New Roman"/>
-          <w:color w:val="000000"/>
-          <w:sz w:val="22"/>
-          <w:szCs w:val="22"/>
-          <w:shd w:val="clear" w:color="auto" w:fill="FFFFFF"/>
-        </w:rPr>
-        <w:t>ilter_exercise5.ipynb</w:t>
-      </w:r>
-      <w:r>
-        <w:rPr>
-          <w:rFonts w:eastAsia="Times New Roman" w:cs="Times New Roman"/>
-          <w:color w:val="000000"/>
-          <w:sz w:val="22"/>
-          <w:szCs w:val="22"/>
-          <w:shd w:val="clear" w:color="auto" w:fill="FFFFFF"/>
-        </w:rPr>
-        <w:t xml:space="preserve"> with frequency domain </w:t>
-      </w:r>
-      <w:proofErr w:type="spellStart"/>
-      <w:r>
-        <w:rPr>
-          <w:rFonts w:eastAsia="Times New Roman" w:cs="Times New Roman"/>
-          <w:color w:val="000000"/>
-          <w:sz w:val="22"/>
-          <w:szCs w:val="22"/>
-          <w:shd w:val="clear" w:color="auto" w:fill="FFFFFF"/>
-        </w:rPr>
-        <w:t>muliplications</w:t>
-      </w:r>
-      <w:proofErr w:type="spellEnd"/>
-      <w:r>
-        <w:rPr>
-          <w:rFonts w:eastAsia="Times New Roman" w:cs="Times New Roman"/>
-          <w:color w:val="000000"/>
-          <w:sz w:val="22"/>
-          <w:szCs w:val="22"/>
-          <w:shd w:val="clear" w:color="auto" w:fill="FFFFFF"/>
-        </w:rPr>
-        <w:t xml:space="preserve"> in </w:t>
-      </w:r>
-    </w:p>
-    <w:p>
-      <w:pPr>
-        <w:widowControl w:val="0"/>
-        <w:tabs>
-          <w:tab w:val="left" w:pos="560"/>
-          <w:tab w:val="left" w:pos="1120"/>
-          <w:tab w:val="left" w:pos="1680"/>
-          <w:tab w:val="left" w:pos="2240"/>
-          <w:tab w:val="left" w:pos="2800"/>
-          <w:tab w:val="left" w:pos="3360"/>
-          <w:tab w:val="left" w:pos="3920"/>
-          <w:tab w:val="left" w:pos="4480"/>
-          <w:tab w:val="left" w:pos="5040"/>
-          <w:tab w:val="left" w:pos="5600"/>
-          <w:tab w:val="left" w:pos="6160"/>
-          <w:tab w:val="left" w:pos="6720"/>
-        </w:tabs>
-        <w:autoSpaceDE w:val="0"/>
-        <w:autoSpaceDN w:val="0"/>
-        <w:adjustRightInd w:val="0"/>
-        <w:rPr>
-          <w:rFonts w:cs="Menlo Regular"/>
-          <w:color w:val="000000"/>
-          <w:sz w:val="22"/>
-          <w:szCs w:val="22"/>
-        </w:rPr>
-      </w:pPr>
-      <w:proofErr w:type="spellStart"/>
-      <w:proofErr w:type="gramStart"/>
-      <w:r>
-        <w:rPr>
-          <w:rFonts w:cs="Menlo Regular"/>
-          <w:color w:val="000000"/>
-          <w:sz w:val="22"/>
-          <w:szCs w:val="22"/>
-        </w:rPr>
-        <w:t>dft</w:t>
-      </w:r>
-      <w:proofErr w:type="gramEnd"/>
-      <w:r>
-        <w:rPr>
-          <w:rFonts w:cs="Menlo Regular"/>
-          <w:color w:val="000000"/>
-          <w:sz w:val="22"/>
-          <w:szCs w:val="22"/>
-        </w:rPr>
-        <w:t>_exercise.ipynb</w:t>
+        <w:t>dft_exercise.ipynb</w:t>
       </w:r>
       <w:proofErr w:type="spellEnd"/>
       <w:r>
@@ -2992,17 +2958,7 @@
           <w:sz w:val="22"/>
           <w:szCs w:val="22"/>
         </w:rPr>
-        <w:t xml:space="preserve">ious </w:t>
-      </w:r>
-      <w:proofErr w:type="gramStart"/>
-      <w:r>
-        <w:rPr>
-          <w:rFonts w:cs="Menlo Regular"/>
-          <w:color w:val="000000"/>
-          <w:sz w:val="22"/>
-          <w:szCs w:val="22"/>
-        </w:rPr>
-        <w:t xml:space="preserve">section </w:t>
+        <w:t>ious section</w:t>
       </w:r>
       <w:r>
         <w:rPr>
@@ -3012,6 +2968,222 @@
           <w:szCs w:val="22"/>
         </w:rPr>
         <w:t>,</w:t>
+      </w:r>
+      <w:r>
+        <w:rPr>
+          <w:rFonts w:cs="Menlo Regular"/>
+          <w:color w:val="000000"/>
+          <w:sz w:val="22"/>
+          <w:szCs w:val="22"/>
+        </w:rPr>
+        <w:t xml:space="preserve"> </w:t>
+      </w:r>
+      <w:r>
+        <w:rPr>
+          <w:rFonts w:cs="Menlo Regular"/>
+          <w:color w:val="000000"/>
+          <w:sz w:val="22"/>
+          <w:szCs w:val="22"/>
+        </w:rPr>
+        <w:t>03_fourier_series</w:t>
+      </w:r>
+      <w:r>
+        <w:rPr>
+          <w:rFonts w:cs="Menlo Regular"/>
+          <w:color w:val="000000"/>
+          <w:sz w:val="22"/>
+          <w:szCs w:val="22"/>
+        </w:rPr>
+        <w:t xml:space="preserve">, indicated a need to study more about complex numbers.  You watched the Khan academy </w:t>
+      </w:r>
+      <w:proofErr w:type="spellStart"/>
+      <w:r>
+        <w:rPr>
+          <w:rFonts w:cs="Menlo Regular"/>
+          <w:color w:val="000000"/>
+          <w:sz w:val="22"/>
+          <w:szCs w:val="22"/>
+        </w:rPr>
+        <w:t>precalculus</w:t>
+      </w:r>
+      <w:proofErr w:type="spellEnd"/>
+      <w:r>
+        <w:rPr>
+          <w:rFonts w:cs="Menlo Regular"/>
+          <w:color w:val="000000"/>
+          <w:sz w:val="22"/>
+          <w:szCs w:val="22"/>
+        </w:rPr>
+        <w:t xml:space="preserve"> vi</w:t>
+      </w:r>
+      <w:r>
+        <w:rPr>
+          <w:rFonts w:cs="Menlo Regular"/>
+          <w:color w:val="000000"/>
+          <w:sz w:val="22"/>
+          <w:szCs w:val="22"/>
+        </w:rPr>
+        <w:t>deos on complex numbers to learn</w:t>
+      </w:r>
+      <w:r>
+        <w:rPr>
+          <w:rFonts w:cs="Menlo Regular"/>
+          <w:color w:val="000000"/>
+          <w:sz w:val="22"/>
+          <w:szCs w:val="22"/>
+        </w:rPr>
+        <w:t xml:space="preserve"> basic concepts in</w:t>
+      </w:r>
+      <w:r>
+        <w:rPr>
+          <w:rFonts w:cs="Menlo Regular"/>
+          <w:color w:val="000000"/>
+          <w:sz w:val="22"/>
+          <w:szCs w:val="22"/>
+        </w:rPr>
+        <w:t>cluding addition, multiplication, division, amplitude/phase (also called magnitude/</w:t>
+      </w:r>
+      <w:proofErr w:type="spellStart"/>
+      <w:r>
+        <w:rPr>
+          <w:rFonts w:cs="Menlo Regular"/>
+          <w:color w:val="000000"/>
+          <w:sz w:val="22"/>
+          <w:szCs w:val="22"/>
+        </w:rPr>
+        <w:t>arg</w:t>
+      </w:r>
+      <w:proofErr w:type="spellEnd"/>
+      <w:r>
+        <w:rPr>
+          <w:rFonts w:cs="Menlo Regular"/>
+          <w:color w:val="000000"/>
+          <w:sz w:val="22"/>
+          <w:szCs w:val="22"/>
+        </w:rPr>
+        <w:t xml:space="preserve"> and absolute value/angle), and complex conjugate.  This section included homework and a </w:t>
+      </w:r>
+      <w:proofErr w:type="spellStart"/>
+      <w:r>
+        <w:rPr>
+          <w:rFonts w:cs="Menlo Regular"/>
+          <w:color w:val="000000"/>
+          <w:sz w:val="22"/>
+          <w:szCs w:val="22"/>
+        </w:rPr>
+        <w:t>jupyter</w:t>
+      </w:r>
+      <w:proofErr w:type="spellEnd"/>
+      <w:r>
+        <w:rPr>
+          <w:rFonts w:cs="Menlo Regular"/>
+          <w:color w:val="000000"/>
+          <w:sz w:val="22"/>
+          <w:szCs w:val="22"/>
+        </w:rPr>
+        <w:t xml:space="preserve"> notebook to check the homework results.</w:t>
+      </w:r>
+    </w:p>
+    <w:p>
+      <w:pPr>
+        <w:widowControl w:val="0"/>
+        <w:tabs>
+          <w:tab w:val="left" w:pos="560"/>
+          <w:tab w:val="left" w:pos="1120"/>
+          <w:tab w:val="left" w:pos="1680"/>
+          <w:tab w:val="left" w:pos="2240"/>
+          <w:tab w:val="left" w:pos="2800"/>
+          <w:tab w:val="left" w:pos="3360"/>
+          <w:tab w:val="left" w:pos="3920"/>
+          <w:tab w:val="left" w:pos="4480"/>
+          <w:tab w:val="left" w:pos="5040"/>
+          <w:tab w:val="left" w:pos="5600"/>
+          <w:tab w:val="left" w:pos="6160"/>
+          <w:tab w:val="left" w:pos="6720"/>
+        </w:tabs>
+        <w:autoSpaceDE w:val="0"/>
+        <w:autoSpaceDN w:val="0"/>
+        <w:adjustRightInd w:val="0"/>
+        <w:rPr>
+          <w:rFonts w:cs="Menlo Regular"/>
+          <w:color w:val="000000"/>
+          <w:sz w:val="22"/>
+          <w:szCs w:val="22"/>
+        </w:rPr>
+      </w:pPr>
+    </w:p>
+    <w:p>
+      <w:pPr>
+        <w:widowControl w:val="0"/>
+        <w:tabs>
+          <w:tab w:val="left" w:pos="560"/>
+          <w:tab w:val="left" w:pos="1120"/>
+          <w:tab w:val="left" w:pos="1680"/>
+          <w:tab w:val="left" w:pos="2240"/>
+          <w:tab w:val="left" w:pos="2800"/>
+          <w:tab w:val="left" w:pos="3360"/>
+          <w:tab w:val="left" w:pos="3920"/>
+          <w:tab w:val="left" w:pos="4480"/>
+          <w:tab w:val="left" w:pos="5040"/>
+          <w:tab w:val="left" w:pos="5600"/>
+          <w:tab w:val="left" w:pos="6160"/>
+          <w:tab w:val="left" w:pos="6720"/>
+        </w:tabs>
+        <w:autoSpaceDE w:val="0"/>
+        <w:autoSpaceDN w:val="0"/>
+        <w:adjustRightInd w:val="0"/>
+        <w:rPr>
+          <w:rFonts w:cs="Menlo Regular"/>
+          <w:color w:val="000000"/>
+          <w:sz w:val="22"/>
+          <w:szCs w:val="22"/>
+        </w:rPr>
+      </w:pPr>
+      <w:r>
+        <w:rPr>
+          <w:rFonts w:cs="Menlo Regular"/>
+          <w:color w:val="000000"/>
+          <w:sz w:val="22"/>
+          <w:szCs w:val="22"/>
+        </w:rPr>
+        <w:t>Files in the directory:</w:t>
+      </w:r>
+    </w:p>
+    <w:p>
+      <w:pPr>
+        <w:widowControl w:val="0"/>
+        <w:tabs>
+          <w:tab w:val="left" w:pos="560"/>
+          <w:tab w:val="left" w:pos="1120"/>
+          <w:tab w:val="left" w:pos="1680"/>
+          <w:tab w:val="left" w:pos="2240"/>
+          <w:tab w:val="left" w:pos="2800"/>
+          <w:tab w:val="left" w:pos="3360"/>
+          <w:tab w:val="left" w:pos="3920"/>
+          <w:tab w:val="left" w:pos="4480"/>
+          <w:tab w:val="left" w:pos="5040"/>
+          <w:tab w:val="left" w:pos="5600"/>
+          <w:tab w:val="left" w:pos="6160"/>
+          <w:tab w:val="left" w:pos="6720"/>
+        </w:tabs>
+        <w:autoSpaceDE w:val="0"/>
+        <w:autoSpaceDN w:val="0"/>
+        <w:adjustRightInd w:val="0"/>
+        <w:rPr>
+          <w:rFonts w:cs="Menlo Regular"/>
+          <w:color w:val="000000"/>
+          <w:sz w:val="22"/>
+          <w:szCs w:val="22"/>
+        </w:rPr>
+      </w:pPr>
+      <w:r>
+        <w:rPr>
+          <w:rFonts w:cs="Menlo Regular"/>
+          <w:color w:val="000000"/>
+          <w:sz w:val="22"/>
+          <w:szCs w:val="22"/>
+        </w:rPr>
+        <w:t xml:space="preserve">   </w:t>
       </w:r>
       <w:bookmarkStart w:id="0" w:name="_GoBack"/>
       <w:bookmarkEnd w:id="0"/>
@@ -3022,245 +3194,8 @@
           <w:sz w:val="22"/>
           <w:szCs w:val="22"/>
         </w:rPr>
-        <w:t>03</w:t>
-      </w:r>
-      <w:proofErr w:type="gramEnd"/>
-      <w:r>
-        <w:rPr>
-          <w:rFonts w:cs="Menlo Regular"/>
-          <w:color w:val="000000"/>
-          <w:sz w:val="22"/>
-          <w:szCs w:val="22"/>
-        </w:rPr>
-        <w:t>_fourier_series</w:t>
-      </w:r>
-      <w:r>
-        <w:rPr>
-          <w:rFonts w:cs="Menlo Regular"/>
-          <w:color w:val="000000"/>
-          <w:sz w:val="22"/>
-          <w:szCs w:val="22"/>
-        </w:rPr>
-        <w:t xml:space="preserve">, indicated a need to study more about complex numbers.  You watched the Khan academy </w:t>
-      </w:r>
-      <w:proofErr w:type="spellStart"/>
-      <w:r>
-        <w:rPr>
-          <w:rFonts w:cs="Menlo Regular"/>
-          <w:color w:val="000000"/>
-          <w:sz w:val="22"/>
-          <w:szCs w:val="22"/>
-        </w:rPr>
-        <w:t>precalculus</w:t>
-      </w:r>
-      <w:proofErr w:type="spellEnd"/>
-      <w:r>
-        <w:rPr>
-          <w:rFonts w:cs="Menlo Regular"/>
-          <w:color w:val="000000"/>
-          <w:sz w:val="22"/>
-          <w:szCs w:val="22"/>
-        </w:rPr>
-        <w:t xml:space="preserve"> vi</w:t>
-      </w:r>
-      <w:r>
-        <w:rPr>
-          <w:rFonts w:cs="Menlo Regular"/>
-          <w:color w:val="000000"/>
-          <w:sz w:val="22"/>
-          <w:szCs w:val="22"/>
-        </w:rPr>
-        <w:t>deos on complex numbers to learn</w:t>
-      </w:r>
-      <w:r>
-        <w:rPr>
-          <w:rFonts w:cs="Menlo Regular"/>
-          <w:color w:val="000000"/>
-          <w:sz w:val="22"/>
-          <w:szCs w:val="22"/>
-        </w:rPr>
-        <w:t xml:space="preserve"> basic concepts in</w:t>
-      </w:r>
-      <w:r>
-        <w:rPr>
-          <w:rFonts w:cs="Menlo Regular"/>
-          <w:color w:val="000000"/>
-          <w:sz w:val="22"/>
-          <w:szCs w:val="22"/>
-        </w:rPr>
-        <w:t>cluding addition, multiplication, division, amplitude/phase (also called magnitude/</w:t>
-      </w:r>
-      <w:proofErr w:type="spellStart"/>
-      <w:r>
-        <w:rPr>
-          <w:rFonts w:cs="Menlo Regular"/>
-          <w:color w:val="000000"/>
-          <w:sz w:val="22"/>
-          <w:szCs w:val="22"/>
-        </w:rPr>
-        <w:t>arg</w:t>
-      </w:r>
-      <w:proofErr w:type="spellEnd"/>
-      <w:r>
-        <w:rPr>
-          <w:rFonts w:cs="Menlo Regular"/>
-          <w:color w:val="000000"/>
-          <w:sz w:val="22"/>
-          <w:szCs w:val="22"/>
-        </w:rPr>
-        <w:t xml:space="preserve"> and absolute value/</w:t>
-      </w:r>
-      <w:r>
-        <w:rPr>
-          <w:rFonts w:cs="Menlo Regular"/>
-          <w:color w:val="000000"/>
-          <w:sz w:val="22"/>
-          <w:szCs w:val="22"/>
-        </w:rPr>
-        <w:t xml:space="preserve"> </w:t>
-      </w:r>
-      <w:r>
-        <w:rPr>
-          <w:rFonts w:cs="Menlo Regular"/>
-          <w:color w:val="000000"/>
-          <w:sz w:val="22"/>
-          <w:szCs w:val="22"/>
-        </w:rPr>
-        <w:t xml:space="preserve">angle), and complex conjugate.  This section included homework and a </w:t>
-      </w:r>
-      <w:proofErr w:type="spellStart"/>
-      <w:r>
-        <w:rPr>
-          <w:rFonts w:cs="Menlo Regular"/>
-          <w:color w:val="000000"/>
-          <w:sz w:val="22"/>
-          <w:szCs w:val="22"/>
-        </w:rPr>
-        <w:t>jupyter</w:t>
-      </w:r>
-      <w:proofErr w:type="spellEnd"/>
-      <w:r>
-        <w:rPr>
-          <w:rFonts w:cs="Menlo Regular"/>
-          <w:color w:val="000000"/>
-          <w:sz w:val="22"/>
-          <w:szCs w:val="22"/>
-        </w:rPr>
-        <w:t xml:space="preserve"> notebook to check the homework results.</w:t>
-      </w:r>
-    </w:p>
-    <w:p>
-      <w:pPr>
-        <w:widowControl w:val="0"/>
-        <w:tabs>
-          <w:tab w:val="left" w:pos="560"/>
-          <w:tab w:val="left" w:pos="1120"/>
-          <w:tab w:val="left" w:pos="1680"/>
-          <w:tab w:val="left" w:pos="2240"/>
-          <w:tab w:val="left" w:pos="2800"/>
-          <w:tab w:val="left" w:pos="3360"/>
-          <w:tab w:val="left" w:pos="3920"/>
-          <w:tab w:val="left" w:pos="4480"/>
-          <w:tab w:val="left" w:pos="5040"/>
-          <w:tab w:val="left" w:pos="5600"/>
-          <w:tab w:val="left" w:pos="6160"/>
-          <w:tab w:val="left" w:pos="6720"/>
-        </w:tabs>
-        <w:autoSpaceDE w:val="0"/>
-        <w:autoSpaceDN w:val="0"/>
-        <w:adjustRightInd w:val="0"/>
-        <w:rPr>
-          <w:rFonts w:cs="Menlo Regular"/>
-          <w:color w:val="000000"/>
-          <w:sz w:val="22"/>
-          <w:szCs w:val="22"/>
-        </w:rPr>
-      </w:pPr>
-    </w:p>
-    <w:p>
-      <w:pPr>
-        <w:widowControl w:val="0"/>
-        <w:tabs>
-          <w:tab w:val="left" w:pos="560"/>
-          <w:tab w:val="left" w:pos="1120"/>
-          <w:tab w:val="left" w:pos="1680"/>
-          <w:tab w:val="left" w:pos="2240"/>
-          <w:tab w:val="left" w:pos="2800"/>
-          <w:tab w:val="left" w:pos="3360"/>
-          <w:tab w:val="left" w:pos="3920"/>
-          <w:tab w:val="left" w:pos="4480"/>
-          <w:tab w:val="left" w:pos="5040"/>
-          <w:tab w:val="left" w:pos="5600"/>
-          <w:tab w:val="left" w:pos="6160"/>
-          <w:tab w:val="left" w:pos="6720"/>
-        </w:tabs>
-        <w:autoSpaceDE w:val="0"/>
-        <w:autoSpaceDN w:val="0"/>
-        <w:adjustRightInd w:val="0"/>
-        <w:rPr>
-          <w:rFonts w:cs="Menlo Regular"/>
-          <w:color w:val="000000"/>
-          <w:sz w:val="22"/>
-          <w:szCs w:val="22"/>
-        </w:rPr>
-      </w:pPr>
-      <w:r>
-        <w:rPr>
-          <w:rFonts w:cs="Menlo Regular"/>
-          <w:color w:val="000000"/>
-          <w:sz w:val="22"/>
-          <w:szCs w:val="22"/>
-        </w:rPr>
-        <w:t>Files in the directory:</w:t>
-      </w:r>
-    </w:p>
-    <w:p>
-      <w:pPr>
-        <w:widowControl w:val="0"/>
-        <w:tabs>
-          <w:tab w:val="left" w:pos="560"/>
-          <w:tab w:val="left" w:pos="1120"/>
-          <w:tab w:val="left" w:pos="1680"/>
-          <w:tab w:val="left" w:pos="2240"/>
-          <w:tab w:val="left" w:pos="2800"/>
-          <w:tab w:val="left" w:pos="3360"/>
-          <w:tab w:val="left" w:pos="3920"/>
-          <w:tab w:val="left" w:pos="4480"/>
-          <w:tab w:val="left" w:pos="5040"/>
-          <w:tab w:val="left" w:pos="5600"/>
-          <w:tab w:val="left" w:pos="6160"/>
-          <w:tab w:val="left" w:pos="6720"/>
-        </w:tabs>
-        <w:autoSpaceDE w:val="0"/>
-        <w:autoSpaceDN w:val="0"/>
-        <w:adjustRightInd w:val="0"/>
-        <w:rPr>
-          <w:rFonts w:cs="Menlo Regular"/>
-          <w:color w:val="000000"/>
-          <w:sz w:val="22"/>
-          <w:szCs w:val="22"/>
-        </w:rPr>
-      </w:pPr>
-      <w:r>
-        <w:rPr>
-          <w:rFonts w:cs="Menlo Regular"/>
-          <w:color w:val="000000"/>
-          <w:sz w:val="22"/>
-          <w:szCs w:val="22"/>
-        </w:rPr>
-        <w:t xml:space="preserve">   </w:t>
-      </w:r>
-      <w:proofErr w:type="gramStart"/>
-      <w:r>
-        <w:rPr>
-          <w:rFonts w:cs="Menlo Regular"/>
-          <w:color w:val="000000"/>
-          <w:sz w:val="22"/>
-          <w:szCs w:val="22"/>
-        </w:rPr>
         <w:t>add</w:t>
       </w:r>
-      <w:proofErr w:type="gramEnd"/>
       <w:r>
         <w:rPr>
           <w:rFonts w:cs="Menlo Regular"/>

</xml_diff>